<commit_message>
Reg add Captcha. Search, Contact, Reg add VALIDATION
</commit_message>
<xml_diff>
--- a/blog/Notes2.docx
+++ b/blog/Notes2.docx
@@ -49,7 +49,21 @@
         <w:rPr>
           <w:rFonts w:ascii="Cambria" w:hAnsi="Cambria"/>
         </w:rPr>
-        <w:t>Do I need to use XSS for everything, orthere is some place I can generically refer to them??</w:t>
+        <w:t xml:space="preserve">Do I need to use XSS for everything, </w:t>
+      </w:r>
+      <w:proofErr w:type="spellStart"/>
+      <w:r>
+        <w:rPr>
+          <w:rFonts w:ascii="Cambria" w:hAnsi="Cambria"/>
+        </w:rPr>
+        <w:t>orthere</w:t>
+      </w:r>
+      <w:proofErr w:type="spellEnd"/>
+      <w:r>
+        <w:rPr>
+          <w:rFonts w:ascii="Cambria" w:hAnsi="Cambria"/>
+        </w:rPr>
+        <w:t xml:space="preserve"> is some place I can generically refer to them??</w:t>
       </w:r>
     </w:p>
     <w:p>
@@ -67,8 +81,24 @@
         <w:rPr>
           <w:rFonts w:ascii="Cambria" w:hAnsi="Cambria"/>
         </w:rPr>
-        <w:t>The same with SQL injections, is there any specific place you can generically refer to everything, or you need to refer to them sepsarately ??</w:t>
-      </w:r>
+        <w:t xml:space="preserve">The same with SQL injections, is there any specific place you can generically refer to everything, or you need to refer to them </w:t>
+      </w:r>
+      <w:proofErr w:type="spellStart"/>
+      <w:proofErr w:type="gramStart"/>
+      <w:r>
+        <w:rPr>
+          <w:rFonts w:ascii="Cambria" w:hAnsi="Cambria"/>
+        </w:rPr>
+        <w:t>sepsarately</w:t>
+      </w:r>
+      <w:proofErr w:type="spellEnd"/>
+      <w:r>
+        <w:rPr>
+          <w:rFonts w:ascii="Cambria" w:hAnsi="Cambria"/>
+        </w:rPr>
+        <w:t xml:space="preserve"> ??</w:t>
+      </w:r>
+      <w:proofErr w:type="gramEnd"/>
     </w:p>
     <w:p>
       <w:pPr>
@@ -85,7 +115,21 @@
         <w:rPr>
           <w:rFonts w:ascii="Cambria" w:hAnsi="Cambria"/>
         </w:rPr>
-        <w:t>Does the Contact.php work?</w:t>
+        <w:t xml:space="preserve">Does the </w:t>
+      </w:r>
+      <w:proofErr w:type="spellStart"/>
+      <w:r>
+        <w:rPr>
+          <w:rFonts w:ascii="Cambria" w:hAnsi="Cambria"/>
+        </w:rPr>
+        <w:t>Contact.php</w:t>
+      </w:r>
+      <w:proofErr w:type="spellEnd"/>
+      <w:r>
+        <w:rPr>
+          <w:rFonts w:ascii="Cambria" w:hAnsi="Cambria"/>
+        </w:rPr>
+        <w:t xml:space="preserve"> work?</w:t>
       </w:r>
     </w:p>
     <w:p>
@@ -100,13 +144,95 @@
           <w:highlight w:val="green"/>
         </w:rPr>
       </w:pPr>
-      <w:r>
-        <w:rPr>
-          <w:rFonts w:ascii="Cambria" w:hAnsi="Cambria"/>
-          <w:highlight w:val="green"/>
-        </w:rPr>
-        <w:t>Controller.php-de bir az qalib $f3-&gt;get('…. To be CLEANed</w:t>
-      </w:r>
+      <w:proofErr w:type="spellStart"/>
+      <w:r>
+        <w:rPr>
+          <w:rFonts w:ascii="Cambria" w:hAnsi="Cambria"/>
+          <w:highlight w:val="green"/>
+        </w:rPr>
+        <w:t>Controller.php</w:t>
+      </w:r>
+      <w:proofErr w:type="spellEnd"/>
+      <w:r>
+        <w:rPr>
+          <w:rFonts w:ascii="Cambria" w:hAnsi="Cambria"/>
+          <w:highlight w:val="green"/>
+        </w:rPr>
+        <w:t xml:space="preserve">-de </w:t>
+      </w:r>
+      <w:proofErr w:type="spellStart"/>
+      <w:r>
+        <w:rPr>
+          <w:rFonts w:ascii="Cambria" w:hAnsi="Cambria"/>
+          <w:highlight w:val="green"/>
+        </w:rPr>
+        <w:t>bir</w:t>
+      </w:r>
+      <w:proofErr w:type="spellEnd"/>
+      <w:r>
+        <w:rPr>
+          <w:rFonts w:ascii="Cambria" w:hAnsi="Cambria"/>
+          <w:highlight w:val="green"/>
+        </w:rPr>
+        <w:t xml:space="preserve"> </w:t>
+      </w:r>
+      <w:proofErr w:type="spellStart"/>
+      <w:r>
+        <w:rPr>
+          <w:rFonts w:ascii="Cambria" w:hAnsi="Cambria"/>
+          <w:highlight w:val="green"/>
+        </w:rPr>
+        <w:t>az</w:t>
+      </w:r>
+      <w:proofErr w:type="spellEnd"/>
+      <w:r>
+        <w:rPr>
+          <w:rFonts w:ascii="Cambria" w:hAnsi="Cambria"/>
+          <w:highlight w:val="green"/>
+        </w:rPr>
+        <w:t xml:space="preserve"> </w:t>
+      </w:r>
+      <w:proofErr w:type="spellStart"/>
+      <w:r>
+        <w:rPr>
+          <w:rFonts w:ascii="Cambria" w:hAnsi="Cambria"/>
+          <w:highlight w:val="green"/>
+        </w:rPr>
+        <w:t>qalib</w:t>
+      </w:r>
+      <w:proofErr w:type="spellEnd"/>
+      <w:r>
+        <w:rPr>
+          <w:rFonts w:ascii="Cambria" w:hAnsi="Cambria"/>
+          <w:highlight w:val="green"/>
+        </w:rPr>
+        <w:t xml:space="preserve"> $f3-&gt;</w:t>
+      </w:r>
+      <w:proofErr w:type="gramStart"/>
+      <w:r>
+        <w:rPr>
+          <w:rFonts w:ascii="Cambria" w:hAnsi="Cambria"/>
+          <w:highlight w:val="green"/>
+        </w:rPr>
+        <w:t>get(</w:t>
+      </w:r>
+      <w:proofErr w:type="gramEnd"/>
+      <w:r>
+        <w:rPr>
+          <w:rFonts w:ascii="Cambria" w:hAnsi="Cambria"/>
+          <w:highlight w:val="green"/>
+        </w:rPr>
+        <w:t xml:space="preserve">'…. To be </w:t>
+      </w:r>
+      <w:proofErr w:type="spellStart"/>
+      <w:r>
+        <w:rPr>
+          <w:rFonts w:ascii="Cambria" w:hAnsi="Cambria"/>
+          <w:highlight w:val="green"/>
+        </w:rPr>
+        <w:t>CLEANed</w:t>
+      </w:r>
+      <w:proofErr w:type="spellEnd"/>
     </w:p>
     <w:p>
       <w:pPr>
@@ -123,7 +249,21 @@
         <w:rPr>
           <w:rFonts w:ascii="Cambria" w:hAnsi="Cambria"/>
         </w:rPr>
-        <w:t>Do you want even outputted ones to not to represent Maruqee shit? In other words, shall I use CLEAN even for Views/Templates on output</w:t>
+        <w:t xml:space="preserve">Do you want even outputted ones to not to represent </w:t>
+      </w:r>
+      <w:proofErr w:type="spellStart"/>
+      <w:r>
+        <w:rPr>
+          <w:rFonts w:ascii="Cambria" w:hAnsi="Cambria"/>
+        </w:rPr>
+        <w:t>Maruqee</w:t>
+      </w:r>
+      <w:proofErr w:type="spellEnd"/>
+      <w:r>
+        <w:rPr>
+          <w:rFonts w:ascii="Cambria" w:hAnsi="Cambria"/>
+        </w:rPr>
+        <w:t xml:space="preserve"> shit? In other words, shall I use CLEAN even for Views/Templates on output</w:t>
       </w:r>
     </w:p>
     <w:p>
@@ -161,7 +301,23 @@
           <w:rFonts w:ascii="Cambria" w:hAnsi="Cambria"/>
           <w:highlight w:val="yellow"/>
         </w:rPr>
-        <w:t>ADMIN/COMMENTS SECTION IS is FUCKED UP</w:t>
+        <w:t xml:space="preserve">ADMIN/COMMENTS SECTION IS </w:t>
+      </w:r>
+      <w:proofErr w:type="spellStart"/>
+      <w:r>
+        <w:rPr>
+          <w:rFonts w:ascii="Cambria" w:hAnsi="Cambria"/>
+          <w:highlight w:val="yellow"/>
+        </w:rPr>
+        <w:t>is</w:t>
+      </w:r>
+      <w:proofErr w:type="spellEnd"/>
+      <w:r>
+        <w:rPr>
+          <w:rFonts w:ascii="Cambria" w:hAnsi="Cambria"/>
+          <w:highlight w:val="yellow"/>
+        </w:rPr>
+        <w:t xml:space="preserve"> FUCKED UP</w:t>
       </w:r>
     </w:p>
     <w:p>
@@ -198,14 +354,31 @@
           <w:rFonts w:ascii="Cambria" w:hAnsi="Cambria"/>
           <w:highlight w:val="green"/>
         </w:rPr>
-        <w:t>HOMEPAGE IS BLAAAAAAANk</w:t>
-      </w:r>
-      <w:r>
-        <w:rPr>
-          <w:rFonts w:ascii="Cambria" w:hAnsi="Cambria"/>
-        </w:rPr>
-        <w:t xml:space="preserve"> nowwwwwwwwwwwwwwwwwwwwwwwwwwwwwwwwwwwwwwwwwwwwwww</w:t>
-      </w:r>
+        <w:t xml:space="preserve">HOMEPAGE IS </w:t>
+      </w:r>
+      <w:proofErr w:type="spellStart"/>
+      <w:r>
+        <w:rPr>
+          <w:rFonts w:ascii="Cambria" w:hAnsi="Cambria"/>
+          <w:highlight w:val="green"/>
+        </w:rPr>
+        <w:t>BLAAAAAAANk</w:t>
+      </w:r>
+      <w:proofErr w:type="spellEnd"/>
+      <w:r>
+        <w:rPr>
+          <w:rFonts w:ascii="Cambria" w:hAnsi="Cambria"/>
+        </w:rPr>
+        <w:t xml:space="preserve"> </w:t>
+      </w:r>
+      <w:proofErr w:type="spellStart"/>
+      <w:r>
+        <w:rPr>
+          <w:rFonts w:ascii="Cambria" w:hAnsi="Cambria"/>
+        </w:rPr>
+        <w:t>nowwwwwwwwwwwwwwwwwwwwwwwwwwwwwwwwwwwwwwwwwwwwwww</w:t>
+      </w:r>
+      <w:proofErr w:type="spellEnd"/>
     </w:p>
     <w:p>
       <w:pPr>
@@ -252,7 +425,35 @@
         <w:rPr>
           <w:rFonts w:ascii="Cambria" w:hAnsi="Cambria"/>
         </w:rPr>
-        <w:t xml:space="preserve"> , now I can, chto za random </w:t>
+        <w:t xml:space="preserve"> , now I can, </w:t>
+      </w:r>
+      <w:proofErr w:type="spellStart"/>
+      <w:r>
+        <w:rPr>
+          <w:rFonts w:ascii="Cambria" w:hAnsi="Cambria"/>
+        </w:rPr>
+        <w:t>chto</w:t>
+      </w:r>
+      <w:proofErr w:type="spellEnd"/>
+      <w:r>
+        <w:rPr>
+          <w:rFonts w:ascii="Cambria" w:hAnsi="Cambria"/>
+        </w:rPr>
+        <w:t xml:space="preserve"> </w:t>
+      </w:r>
+      <w:proofErr w:type="spellStart"/>
+      <w:r>
+        <w:rPr>
+          <w:rFonts w:ascii="Cambria" w:hAnsi="Cambria"/>
+        </w:rPr>
+        <w:t>za</w:t>
+      </w:r>
+      <w:proofErr w:type="spellEnd"/>
+      <w:r>
+        <w:rPr>
+          <w:rFonts w:ascii="Cambria" w:hAnsi="Cambria"/>
+        </w:rPr>
+        <w:t xml:space="preserve"> random </w:t>
       </w:r>
     </w:p>
     <w:p>
@@ -328,7 +529,23 @@
           <w:rFonts w:ascii="Cambria" w:hAnsi="Cambria"/>
           <w:highlight w:val="green"/>
         </w:rPr>
-        <w:t xml:space="preserve">Page/display/somebullshit will work </w:t>
+        <w:t>Page/display/</w:t>
+      </w:r>
+      <w:proofErr w:type="spellStart"/>
+      <w:r>
+        <w:rPr>
+          <w:rFonts w:ascii="Cambria" w:hAnsi="Cambria"/>
+          <w:highlight w:val="green"/>
+        </w:rPr>
+        <w:t>somebullshit</w:t>
+      </w:r>
+      <w:proofErr w:type="spellEnd"/>
+      <w:r>
+        <w:rPr>
+          <w:rFonts w:ascii="Cambria" w:hAnsi="Cambria"/>
+          <w:highlight w:val="green"/>
+        </w:rPr>
+        <w:t xml:space="preserve"> will work </w:t>
       </w:r>
     </w:p>
     <w:p>
@@ -428,7 +645,23 @@
           <w:rFonts w:ascii="Cambria" w:hAnsi="Cambria"/>
           <w:highlight w:val="green"/>
         </w:rPr>
-        <w:t>../../composer.json works, but it shouldn’t</w:t>
+        <w:t>../../</w:t>
+      </w:r>
+      <w:proofErr w:type="spellStart"/>
+      <w:r>
+        <w:rPr>
+          <w:rFonts w:ascii="Cambria" w:hAnsi="Cambria"/>
+          <w:highlight w:val="green"/>
+        </w:rPr>
+        <w:t>composer.json</w:t>
+      </w:r>
+      <w:proofErr w:type="spellEnd"/>
+      <w:r>
+        <w:rPr>
+          <w:rFonts w:ascii="Cambria" w:hAnsi="Cambria"/>
+          <w:highlight w:val="green"/>
+        </w:rPr>
+        <w:t xml:space="preserve"> works, but it shouldn’t</w:t>
       </w:r>
     </w:p>
     <w:p>
@@ -443,12 +676,21 @@
           <w:highlight w:val="green"/>
         </w:rPr>
       </w:pPr>
-      <w:r>
-        <w:rPr>
-          <w:rFonts w:ascii="Cambria" w:hAnsi="Cambria"/>
-          <w:highlight w:val="green"/>
-        </w:rPr>
-        <w:t xml:space="preserve">Htaccess </w:t>
+      <w:proofErr w:type="spellStart"/>
+      <w:r>
+        <w:rPr>
+          <w:rFonts w:ascii="Cambria" w:hAnsi="Cambria"/>
+          <w:highlight w:val="green"/>
+        </w:rPr>
+        <w:t>Htaccess</w:t>
+      </w:r>
+      <w:proofErr w:type="spellEnd"/>
+      <w:r>
+        <w:rPr>
+          <w:rFonts w:ascii="Cambria" w:hAnsi="Cambria"/>
+          <w:highlight w:val="green"/>
+        </w:rPr>
+        <w:t xml:space="preserve"> </w:t>
       </w:r>
       <w:r>
         <w:rPr>
@@ -562,7 +804,7 @@
           <w:rFonts w:ascii="Cambria" w:hAnsi="Cambria"/>
           <w:highlight w:val="yellow"/>
         </w:rPr>
-        <w:t>Instead of putting captcha straight away count 3 times in 10 minutes and only then allow CAPTCha to come up</w:t>
+        <w:t>Remove the actual Captcha output from all places you have actually outputted it</w:t>
       </w:r>
     </w:p>
     <w:p>
@@ -582,7 +824,23 @@
           <w:rFonts w:ascii="Cambria" w:hAnsi="Cambria"/>
           <w:highlight w:val="yellow"/>
         </w:rPr>
-        <w:t>Internal Server Error 505 put if check whther there is usch an entity in database</w:t>
+        <w:t xml:space="preserve">Instead of putting captcha straight away count 3 times in 10 minutes and only then allow </w:t>
+      </w:r>
+      <w:proofErr w:type="spellStart"/>
+      <w:r>
+        <w:rPr>
+          <w:rFonts w:ascii="Cambria" w:hAnsi="Cambria"/>
+          <w:highlight w:val="yellow"/>
+        </w:rPr>
+        <w:t>CAPTCha</w:t>
+      </w:r>
+      <w:proofErr w:type="spellEnd"/>
+      <w:r>
+        <w:rPr>
+          <w:rFonts w:ascii="Cambria" w:hAnsi="Cambria"/>
+          <w:highlight w:val="yellow"/>
+        </w:rPr>
+        <w:t xml:space="preserve"> to come up</w:t>
       </w:r>
     </w:p>
     <w:p>
@@ -602,6 +860,58 @@
           <w:rFonts w:ascii="Cambria" w:hAnsi="Cambria"/>
           <w:highlight w:val="yellow"/>
         </w:rPr>
+        <w:t xml:space="preserve">Internal Server Error 505 put if check </w:t>
+      </w:r>
+      <w:proofErr w:type="spellStart"/>
+      <w:r>
+        <w:rPr>
+          <w:rFonts w:ascii="Cambria" w:hAnsi="Cambria"/>
+          <w:highlight w:val="yellow"/>
+        </w:rPr>
+        <w:t>whther</w:t>
+      </w:r>
+      <w:proofErr w:type="spellEnd"/>
+      <w:r>
+        <w:rPr>
+          <w:rFonts w:ascii="Cambria" w:hAnsi="Cambria"/>
+          <w:highlight w:val="yellow"/>
+        </w:rPr>
+        <w:t xml:space="preserve"> there is </w:t>
+      </w:r>
+      <w:proofErr w:type="spellStart"/>
+      <w:r>
+        <w:rPr>
+          <w:rFonts w:ascii="Cambria" w:hAnsi="Cambria"/>
+          <w:highlight w:val="yellow"/>
+        </w:rPr>
+        <w:t>usch</w:t>
+      </w:r>
+      <w:proofErr w:type="spellEnd"/>
+      <w:r>
+        <w:rPr>
+          <w:rFonts w:ascii="Cambria" w:hAnsi="Cambria"/>
+          <w:highlight w:val="yellow"/>
+        </w:rPr>
+        <w:t xml:space="preserve"> an entity in database</w:t>
+      </w:r>
+    </w:p>
+    <w:p>
+      <w:pPr>
+        <w:pStyle w:val="ListParagraph"/>
+        <w:numPr>
+          <w:ilvl w:val="0"/>
+          <w:numId w:val="1"/>
+        </w:numPr>
+        <w:rPr>
+          <w:rFonts w:ascii="Cambria" w:hAnsi="Cambria"/>
+          <w:highlight w:val="yellow"/>
+        </w:rPr>
+      </w:pPr>
+      <w:r>
+        <w:rPr>
+          <w:rFonts w:ascii="Cambria" w:hAnsi="Cambria"/>
+          <w:highlight w:val="yellow"/>
+        </w:rPr>
         <w:t>Use Function H instead of HTMLSPECIALCHARACTER if necessary</w:t>
       </w:r>
     </w:p>
@@ -624,12 +934,21 @@
         </w:rPr>
         <w:t xml:space="preserve">There is some EVAL being used in </w:t>
       </w:r>
-      <w:r>
-        <w:rPr>
-          <w:rFonts w:ascii="Cambria" w:hAnsi="Cambria"/>
-          <w:highlight w:val="green"/>
-        </w:rPr>
-        <w:t xml:space="preserve">BASE.php, </w:t>
+      <w:proofErr w:type="spellStart"/>
+      <w:r>
+        <w:rPr>
+          <w:rFonts w:ascii="Cambria" w:hAnsi="Cambria"/>
+          <w:highlight w:val="green"/>
+        </w:rPr>
+        <w:t>BASE.php</w:t>
+      </w:r>
+      <w:proofErr w:type="spellEnd"/>
+      <w:r>
+        <w:rPr>
+          <w:rFonts w:ascii="Cambria" w:hAnsi="Cambria"/>
+          <w:highlight w:val="green"/>
+        </w:rPr>
+        <w:t xml:space="preserve">, </w:t>
       </w:r>
       <w:r>
         <w:rPr>
@@ -650,8 +969,33 @@
           <w:rFonts w:ascii="Cambria" w:hAnsi="Cambria"/>
           <w:highlight w:val="green"/>
         </w:rPr>
-        <w:t>lib/db/jig/mapper.php</w:t>
-      </w:r>
+        <w:t>lib/</w:t>
+      </w:r>
+      <w:proofErr w:type="spellStart"/>
+      <w:r>
+        <w:rPr>
+          <w:rFonts w:ascii="Cambria" w:hAnsi="Cambria"/>
+          <w:highlight w:val="green"/>
+        </w:rPr>
+        <w:t>db</w:t>
+      </w:r>
+      <w:proofErr w:type="spellEnd"/>
+      <w:r>
+        <w:rPr>
+          <w:rFonts w:ascii="Cambria" w:hAnsi="Cambria"/>
+          <w:highlight w:val="green"/>
+        </w:rPr>
+        <w:t>/jig/</w:t>
+      </w:r>
+      <w:proofErr w:type="spellStart"/>
+      <w:r>
+        <w:rPr>
+          <w:rFonts w:ascii="Cambria" w:hAnsi="Cambria"/>
+          <w:highlight w:val="green"/>
+        </w:rPr>
+        <w:t>mapper.php</w:t>
+      </w:r>
+      <w:proofErr w:type="spellEnd"/>
       <w:r>
         <w:rPr>
           <w:rFonts w:ascii="Cambria" w:hAnsi="Cambria"/>
@@ -669,6 +1013,55 @@
         </w:numPr>
         <w:rPr>
           <w:rFonts w:ascii="Cambria" w:hAnsi="Cambria"/>
+          <w:highlight w:val="yellow"/>
+        </w:rPr>
+      </w:pPr>
+      <w:r>
+        <w:rPr>
+          <w:rFonts w:ascii="Cambria" w:hAnsi="Cambria"/>
+          <w:highlight w:val="yellow"/>
+        </w:rPr>
+        <w:t>FORM VALIDATION</w:t>
+      </w:r>
+      <w:r>
+        <w:rPr>
+          <w:rFonts w:ascii="Cambria" w:hAnsi="Cambria"/>
+          <w:highlight w:val="yellow"/>
+        </w:rPr>
+        <w:t xml:space="preserve"> for everything, possible VALIDETTA</w:t>
+      </w:r>
+    </w:p>
+    <w:p>
+      <w:pPr>
+        <w:pStyle w:val="ListParagraph"/>
+        <w:numPr>
+          <w:ilvl w:val="0"/>
+          <w:numId w:val="1"/>
+        </w:numPr>
+        <w:rPr>
+          <w:rFonts w:ascii="Cambria" w:hAnsi="Cambria"/>
+          <w:highlight w:val="yellow"/>
+        </w:rPr>
+      </w:pPr>
+      <w:r>
+        <w:rPr>
+          <w:rFonts w:ascii="Cambria" w:hAnsi="Cambria"/>
+          <w:highlight w:val="yellow"/>
+        </w:rPr>
+        <w:t>HIDDEN field within contact Us form, transfer it to the function</w:t>
+      </w:r>
+      <w:bookmarkStart w:id="0" w:name="_GoBack"/>
+      <w:bookmarkEnd w:id="0"/>
+    </w:p>
+    <w:p>
+      <w:pPr>
+        <w:pStyle w:val="ListParagraph"/>
+        <w:numPr>
+          <w:ilvl w:val="0"/>
+          <w:numId w:val="1"/>
+        </w:numPr>
+        <w:rPr>
+          <w:rFonts w:ascii="Cambria" w:hAnsi="Cambria"/>
           <w:highlight w:val="red"/>
         </w:rPr>
       </w:pPr>
@@ -679,6 +1072,19 @@
         </w:rPr>
         <w:t>PHP PAGE problem still there</w:t>
       </w:r>
+    </w:p>
+    <w:p>
+      <w:pPr>
+        <w:pStyle w:val="ListParagraph"/>
+        <w:numPr>
+          <w:ilvl w:val="0"/>
+          <w:numId w:val="1"/>
+        </w:numPr>
+        <w:rPr>
+          <w:rFonts w:ascii="Cambria" w:hAnsi="Cambria"/>
+          <w:highlight w:val="red"/>
+        </w:rPr>
+      </w:pPr>
     </w:p>
     <w:p>
       <w:pPr>
@@ -814,6 +1220,7 @@
           <w:rFonts w:ascii="Cambria" w:hAnsi="Cambria"/>
           <w:highlight w:val="green"/>
         </w:rPr>
+        <w:lastRenderedPageBreak/>
         <w:t>Don’t forget to CAST it…</w:t>
       </w:r>
     </w:p>
@@ -890,7 +1297,6 @@
           <w:rFonts w:ascii="Cambria" w:hAnsi="Cambria"/>
           <w:highlight w:val="green"/>
         </w:rPr>
-        <w:lastRenderedPageBreak/>
         <w:t>Information Exposure</w:t>
       </w:r>
     </w:p>
@@ -905,12 +1311,37 @@
           <w:rFonts w:ascii="Cambria" w:hAnsi="Cambria"/>
         </w:rPr>
       </w:pPr>
-      <w:r>
-        <w:rPr>
-          <w:rFonts w:ascii="Cambria" w:hAnsi="Cambria"/>
-          <w:highlight w:val="green"/>
-        </w:rPr>
-        <w:t>Config/config.cfg file should not be visible</w:t>
+      <w:proofErr w:type="spellStart"/>
+      <w:r>
+        <w:rPr>
+          <w:rFonts w:ascii="Cambria" w:hAnsi="Cambria"/>
+          <w:highlight w:val="green"/>
+        </w:rPr>
+        <w:t>Config</w:t>
+      </w:r>
+      <w:proofErr w:type="spellEnd"/>
+      <w:r>
+        <w:rPr>
+          <w:rFonts w:ascii="Cambria" w:hAnsi="Cambria"/>
+          <w:highlight w:val="green"/>
+        </w:rPr>
+        <w:t>/</w:t>
+      </w:r>
+      <w:proofErr w:type="spellStart"/>
+      <w:r>
+        <w:rPr>
+          <w:rFonts w:ascii="Cambria" w:hAnsi="Cambria"/>
+          <w:highlight w:val="green"/>
+        </w:rPr>
+        <w:t>config.cfg</w:t>
+      </w:r>
+      <w:proofErr w:type="spellEnd"/>
+      <w:r>
+        <w:rPr>
+          <w:rFonts w:ascii="Cambria" w:hAnsi="Cambria"/>
+          <w:highlight w:val="green"/>
+        </w:rPr>
+        <w:t xml:space="preserve"> file should not be visible</w:t>
       </w:r>
     </w:p>
     <w:p>
@@ -1169,7 +1600,21 @@
         <w:rPr>
           <w:rFonts w:ascii="Cambria" w:hAnsi="Cambria"/>
         </w:rPr>
-        <w:t>http://linuxproj.ecs.soton.ac.uk/~ea2g12/cyber-security-cw2/blog/admin/user/edit/1 MARQUEE url and form</w:t>
+        <w:t xml:space="preserve">http://linuxproj.ecs.soton.ac.uk/~ea2g12/cyber-security-cw2/blog/admin/user/edit/1 MARQUEE </w:t>
+      </w:r>
+      <w:proofErr w:type="spellStart"/>
+      <w:r>
+        <w:rPr>
+          <w:rFonts w:ascii="Cambria" w:hAnsi="Cambria"/>
+        </w:rPr>
+        <w:t>url</w:t>
+      </w:r>
+      <w:proofErr w:type="spellEnd"/>
+      <w:r>
+        <w:rPr>
+          <w:rFonts w:ascii="Cambria" w:hAnsi="Cambria"/>
+        </w:rPr>
+        <w:t xml:space="preserve"> and form</w:t>
       </w:r>
     </w:p>
     <w:p>
@@ -1265,7 +1710,21 @@
         <w:rPr>
           <w:rFonts w:ascii="Cambria" w:hAnsi="Cambria"/>
         </w:rPr>
-        <w:t>The title and Comment in COMMENTS section … CLEAN doesn’t work for them, apparently you need to do Strip_tag as well</w:t>
+        <w:t xml:space="preserve">The title and Comment in COMMENTS section … CLEAN doesn’t work for them, apparently you need to do </w:t>
+      </w:r>
+      <w:proofErr w:type="spellStart"/>
+      <w:r>
+        <w:rPr>
+          <w:rFonts w:ascii="Cambria" w:hAnsi="Cambria"/>
+        </w:rPr>
+        <w:t>Strip_tag</w:t>
+      </w:r>
+      <w:proofErr w:type="spellEnd"/>
+      <w:r>
+        <w:rPr>
+          <w:rFonts w:ascii="Cambria" w:hAnsi="Cambria"/>
+        </w:rPr>
+        <w:t xml:space="preserve"> as well</w:t>
       </w:r>
     </w:p>
     <w:p>
@@ -1285,7 +1744,23 @@
           <w:rFonts w:ascii="Cambria" w:hAnsi="Cambria"/>
           <w:highlight w:val="green"/>
         </w:rPr>
-        <w:t>Can’t delete pages with HasTag at the beginning</w:t>
+        <w:t xml:space="preserve">Can’t delete pages with </w:t>
+      </w:r>
+      <w:proofErr w:type="spellStart"/>
+      <w:r>
+        <w:rPr>
+          <w:rFonts w:ascii="Cambria" w:hAnsi="Cambria"/>
+          <w:highlight w:val="green"/>
+        </w:rPr>
+        <w:t>HasTag</w:t>
+      </w:r>
+      <w:proofErr w:type="spellEnd"/>
+      <w:r>
+        <w:rPr>
+          <w:rFonts w:ascii="Cambria" w:hAnsi="Cambria"/>
+          <w:highlight w:val="green"/>
+        </w:rPr>
+        <w:t xml:space="preserve"> at the beginning</w:t>
       </w:r>
     </w:p>
     <w:p>
@@ -1512,8 +1987,17 @@
           <w:rFonts w:ascii="Cambria" w:hAnsi="Cambria"/>
           <w:highlight w:val="green"/>
         </w:rPr>
-        <w:t>You need to encrypt (MD5) your password, for now they are just VarChar</w:t>
-      </w:r>
+        <w:t xml:space="preserve">You need to encrypt (MD5) your password, for now they are just </w:t>
+      </w:r>
+      <w:proofErr w:type="spellStart"/>
+      <w:r>
+        <w:rPr>
+          <w:rFonts w:ascii="Cambria" w:hAnsi="Cambria"/>
+          <w:highlight w:val="green"/>
+        </w:rPr>
+        <w:t>VarChar</w:t>
+      </w:r>
+      <w:proofErr w:type="spellEnd"/>
     </w:p>
     <w:p>
       <w:pPr>
@@ -1573,7 +2057,21 @@
         <w:rPr>
           <w:highlight w:val="green"/>
         </w:rPr>
-        <w:t>Use HTaccess for that</w:t>
+        <w:t xml:space="preserve">Use </w:t>
+      </w:r>
+      <w:proofErr w:type="spellStart"/>
+      <w:r>
+        <w:rPr>
+          <w:highlight w:val="green"/>
+        </w:rPr>
+        <w:t>HTaccess</w:t>
+      </w:r>
+      <w:proofErr w:type="spellEnd"/>
+      <w:r>
+        <w:rPr>
+          <w:highlight w:val="green"/>
+        </w:rPr>
+        <w:t xml:space="preserve"> for that</w:t>
       </w:r>
     </w:p>
     <w:p>
@@ -1615,11 +2113,30 @@
           <w:rFonts w:ascii="Cambria" w:hAnsi="Cambria"/>
           <w:highlight w:val="cyan"/>
         </w:rPr>
+        <w:lastRenderedPageBreak/>
         <w:t>Application Logic</w:t>
       </w:r>
     </w:p>
     <w:p>
       <w:pPr>
+        <w:pStyle w:val="ListParagraph"/>
+        <w:numPr>
+          <w:ilvl w:val="0"/>
+          <w:numId w:val="10"/>
+        </w:numPr>
+        <w:rPr>
+          <w:highlight w:val="yellow"/>
+        </w:rPr>
+      </w:pPr>
+      <w:r>
+        <w:rPr>
+          <w:highlight w:val="yellow"/>
+        </w:rPr>
+        <w:t>You still can access Register page even if you are logged in</w:t>
+      </w:r>
+    </w:p>
+    <w:p>
+      <w:pPr>
         <w:pStyle w:val="Heading2"/>
         <w:rPr>
           <w:rFonts w:ascii="Cambria" w:hAnsi="Cambria"/>
@@ -1661,11 +2178,19 @@
           <w:highlight w:val="yellow"/>
         </w:rPr>
       </w:pPr>
-      <w:r>
-        <w:rPr>
-          <w:highlight w:val="yellow"/>
-        </w:rPr>
-        <w:t>Changelog.php contains all the versions</w:t>
+      <w:proofErr w:type="spellStart"/>
+      <w:r>
+        <w:rPr>
+          <w:highlight w:val="yellow"/>
+        </w:rPr>
+        <w:t>Changelog.php</w:t>
+      </w:r>
+      <w:proofErr w:type="spellEnd"/>
+      <w:r>
+        <w:rPr>
+          <w:highlight w:val="yellow"/>
+        </w:rPr>
+        <w:t xml:space="preserve"> contains all the versions</w:t>
       </w:r>
     </w:p>
     <w:p>
@@ -1698,8 +2223,16 @@
         <w:rPr>
           <w:highlight w:val="yellow"/>
         </w:rPr>
-        <w:t>Apparently it the DEBUG sttuff</w:t>
-      </w:r>
+        <w:t xml:space="preserve">Apparently it the DEBUG </w:t>
+      </w:r>
+      <w:proofErr w:type="spellStart"/>
+      <w:r>
+        <w:rPr>
+          <w:highlight w:val="yellow"/>
+        </w:rPr>
+        <w:t>sttuff</w:t>
+      </w:r>
+      <w:proofErr w:type="spellEnd"/>
     </w:p>
     <w:p>
       <w:pPr>
@@ -1764,7 +2297,39 @@
           <w:rFonts w:ascii="Cambria" w:hAnsi="Cambria"/>
           <w:highlight w:val="yellow"/>
         </w:rPr>
-        <w:t>It might be the PAGE.php, because it has URLdecode, but will see</w:t>
+        <w:t xml:space="preserve">It might be the </w:t>
+      </w:r>
+      <w:proofErr w:type="spellStart"/>
+      <w:r>
+        <w:rPr>
+          <w:rFonts w:ascii="Cambria" w:hAnsi="Cambria"/>
+          <w:highlight w:val="yellow"/>
+        </w:rPr>
+        <w:t>PAGE.php</w:t>
+      </w:r>
+      <w:proofErr w:type="spellEnd"/>
+      <w:r>
+        <w:rPr>
+          <w:rFonts w:ascii="Cambria" w:hAnsi="Cambria"/>
+          <w:highlight w:val="yellow"/>
+        </w:rPr>
+        <w:t xml:space="preserve">, because it has </w:t>
+      </w:r>
+      <w:proofErr w:type="spellStart"/>
+      <w:r>
+        <w:rPr>
+          <w:rFonts w:ascii="Cambria" w:hAnsi="Cambria"/>
+          <w:highlight w:val="yellow"/>
+        </w:rPr>
+        <w:t>URLdecode</w:t>
+      </w:r>
+      <w:proofErr w:type="spellEnd"/>
+      <w:r>
+        <w:rPr>
+          <w:rFonts w:ascii="Cambria" w:hAnsi="Cambria"/>
+          <w:highlight w:val="yellow"/>
+        </w:rPr>
+        <w:t>, but will see</w:t>
       </w:r>
     </w:p>
     <w:p>
@@ -1800,8 +2365,6 @@
         </w:rPr>
         <w:t>Brute-force</w:t>
       </w:r>
-      <w:bookmarkStart w:id="0" w:name="_GoBack"/>
-      <w:bookmarkEnd w:id="0"/>
     </w:p>
     <w:p>
       <w:pPr>
@@ -2313,7 +2876,7 @@
   <w:abstractNum w:abstractNumId="4">
     <w:nsid w:val="602B0DC3"/>
     <w:multiLevelType w:val="hybridMultilevel"/>
-    <w:tmpl w:val="0944BAFA"/>
+    <w:tmpl w:val="A2144610"/>
     <w:lvl w:ilvl="0" w:tplc="08090001">
       <w:start w:val="1"/>
       <w:numFmt w:val="bullet"/>
@@ -3930,7 +4493,7 @@
 </file>
 
 <file path=customXml/itemProps1.xml><?xml version="1.0" encoding="utf-8"?>
-<ds:datastoreItem xmlns:ds="http://schemas.openxmlformats.org/officeDocument/2006/customXml" ds:itemID="{DBFE3E3E-266F-4AE8-9020-C7A968D61938}">
+<ds:datastoreItem xmlns:ds="http://schemas.openxmlformats.org/officeDocument/2006/customXml" ds:itemID="{0A37B2E5-90AE-45B4-ABC9-C5F77381479A}">
   <ds:schemaRefs>
     <ds:schemaRef ds:uri="http://schemas.openxmlformats.org/officeDocument/2006/bibliography"/>
   </ds:schemaRefs>

</xml_diff>

<commit_message>
CLEAN for PARAMS simplified
it is recursive
</commit_message>
<xml_diff>
--- a/blog/Notes2.docx
+++ b/blog/Notes2.docx
@@ -1050,8 +1050,6 @@
         </w:rPr>
         <w:t>HIDDEN field within contact Us form, transfer it to the function</w:t>
       </w:r>
-      <w:bookmarkStart w:id="0" w:name="_GoBack"/>
-      <w:bookmarkEnd w:id="0"/>
     </w:p>
     <w:p>
       <w:pPr>
@@ -2076,9 +2074,62 @@
     </w:p>
     <w:p>
       <w:pPr>
+        <w:pStyle w:val="ListParagraph"/>
+        <w:numPr>
+          <w:ilvl w:val="0"/>
+          <w:numId w:val="10"/>
+        </w:numPr>
+        <w:rPr>
+          <w:highlight w:val="green"/>
+        </w:rPr>
+      </w:pPr>
+      <w:r>
+        <w:rPr>
+          <w:highlight w:val="green"/>
+        </w:rPr>
+        <w:t>Speak about foo as well</w:t>
+      </w:r>
+    </w:p>
+    <w:p>
+      <w:pPr>
         <w:pStyle w:val="Heading2"/>
         <w:rPr>
           <w:rFonts w:ascii="Cambria" w:hAnsi="Cambria"/>
+          <w:highlight w:val="green"/>
+        </w:rPr>
+      </w:pPr>
+      <w:r>
+        <w:rPr>
+          <w:rFonts w:ascii="Cambria" w:hAnsi="Cambria"/>
+          <w:highlight w:val="green"/>
+        </w:rPr>
+        <w:lastRenderedPageBreak/>
+        <w:t>Parameter Manipulation</w:t>
+      </w:r>
+    </w:p>
+    <w:p>
+      <w:pPr>
+        <w:pStyle w:val="ListParagraph"/>
+        <w:numPr>
+          <w:ilvl w:val="0"/>
+          <w:numId w:val="10"/>
+        </w:numPr>
+        <w:rPr>
+          <w:highlight w:val="green"/>
+        </w:rPr>
+      </w:pPr>
+      <w:r>
+        <w:rPr>
+          <w:highlight w:val="green"/>
+        </w:rPr>
+        <w:t>Have I done it already</w:t>
+      </w:r>
+    </w:p>
+    <w:p>
+      <w:pPr>
+        <w:pStyle w:val="Heading2"/>
+        <w:rPr>
+          <w:rFonts w:ascii="Cambria" w:hAnsi="Cambria"/>
         </w:rPr>
       </w:pPr>
       <w:r>
@@ -2086,7 +2137,7 @@
           <w:rFonts w:ascii="Cambria" w:hAnsi="Cambria"/>
           <w:highlight w:val="cyan"/>
         </w:rPr>
-        <w:t>Parameter Manipulation</w:t>
+        <w:t>Application Logic</w:t>
       </w:r>
     </w:p>
     <w:p>
@@ -2096,9 +2147,15 @@
           <w:ilvl w:val="0"/>
           <w:numId w:val="10"/>
         </w:numPr>
-      </w:pPr>
-      <w:r>
-        <w:t>Have I done it already</w:t>
+        <w:rPr>
+          <w:highlight w:val="yellow"/>
+        </w:rPr>
+      </w:pPr>
+      <w:r>
+        <w:rPr>
+          <w:highlight w:val="yellow"/>
+        </w:rPr>
+        <w:t>You still can access Register page even if you are logged in</w:t>
       </w:r>
     </w:p>
     <w:p>
@@ -2111,28 +2168,52 @@
       <w:r>
         <w:rPr>
           <w:rFonts w:ascii="Cambria" w:hAnsi="Cambria"/>
-          <w:highlight w:val="cyan"/>
-        </w:rPr>
-        <w:lastRenderedPageBreak/>
-        <w:t>Application Logic</w:t>
-      </w:r>
-    </w:p>
-    <w:p>
-      <w:pPr>
-        <w:pStyle w:val="ListParagraph"/>
-        <w:numPr>
-          <w:ilvl w:val="0"/>
-          <w:numId w:val="10"/>
-        </w:numPr>
-        <w:rPr>
-          <w:highlight w:val="yellow"/>
-        </w:rPr>
-      </w:pPr>
-      <w:r>
-        <w:rPr>
-          <w:highlight w:val="yellow"/>
-        </w:rPr>
-        <w:t>You still can access Register page even if you are logged in</w:t>
+        </w:rPr>
+        <w:t>Out of Date Software</w:t>
+      </w:r>
+    </w:p>
+    <w:p>
+      <w:pPr>
+        <w:pStyle w:val="ListParagraph"/>
+        <w:numPr>
+          <w:ilvl w:val="0"/>
+          <w:numId w:val="7"/>
+        </w:numPr>
+        <w:rPr>
+          <w:highlight w:val="yellow"/>
+        </w:rPr>
+      </w:pPr>
+      <w:r>
+        <w:rPr>
+          <w:highlight w:val="yellow"/>
+        </w:rPr>
+        <w:t>For now we know it is 3.3.0</w:t>
+      </w:r>
+    </w:p>
+    <w:p>
+      <w:pPr>
+        <w:pStyle w:val="ListParagraph"/>
+        <w:numPr>
+          <w:ilvl w:val="0"/>
+          <w:numId w:val="7"/>
+        </w:numPr>
+        <w:rPr>
+          <w:highlight w:val="yellow"/>
+        </w:rPr>
+      </w:pPr>
+      <w:proofErr w:type="spellStart"/>
+      <w:r>
+        <w:rPr>
+          <w:highlight w:val="yellow"/>
+        </w:rPr>
+        <w:t>Changelog.php</w:t>
+      </w:r>
+      <w:proofErr w:type="spellEnd"/>
+      <w:r>
+        <w:rPr>
+          <w:highlight w:val="yellow"/>
+        </w:rPr>
+        <w:t xml:space="preserve"> contains all the versions</w:t>
       </w:r>
     </w:p>
     <w:p>
@@ -2145,90 +2226,34 @@
       <w:r>
         <w:rPr>
           <w:rFonts w:ascii="Cambria" w:hAnsi="Cambria"/>
-        </w:rPr>
-        <w:t>Out of Date Software</w:t>
-      </w:r>
-    </w:p>
-    <w:p>
-      <w:pPr>
-        <w:pStyle w:val="ListParagraph"/>
-        <w:numPr>
-          <w:ilvl w:val="0"/>
-          <w:numId w:val="7"/>
-        </w:numPr>
-        <w:rPr>
-          <w:highlight w:val="yellow"/>
-        </w:rPr>
-      </w:pPr>
-      <w:r>
-        <w:rPr>
-          <w:highlight w:val="yellow"/>
-        </w:rPr>
-        <w:t>For now we know it is 3.3.0</w:t>
-      </w:r>
-    </w:p>
-    <w:p>
-      <w:pPr>
-        <w:pStyle w:val="ListParagraph"/>
-        <w:numPr>
-          <w:ilvl w:val="0"/>
-          <w:numId w:val="7"/>
-        </w:numPr>
-        <w:rPr>
-          <w:highlight w:val="yellow"/>
-        </w:rPr>
-      </w:pPr>
+          <w:highlight w:val="green"/>
+        </w:rPr>
+        <w:t>File Inclusion</w:t>
+      </w:r>
+    </w:p>
+    <w:p>
+      <w:pPr>
+        <w:pStyle w:val="ListParagraph"/>
+        <w:numPr>
+          <w:ilvl w:val="0"/>
+          <w:numId w:val="11"/>
+        </w:numPr>
+        <w:rPr>
+          <w:highlight w:val="green"/>
+        </w:rPr>
+      </w:pPr>
+      <w:bookmarkStart w:id="0" w:name="_GoBack"/>
+      <w:bookmarkEnd w:id="0"/>
+      <w:r>
+        <w:rPr>
+          <w:highlight w:val="green"/>
+        </w:rPr>
+        <w:t xml:space="preserve">Apparently it the DEBUG </w:t>
+      </w:r>
       <w:proofErr w:type="spellStart"/>
       <w:r>
         <w:rPr>
-          <w:highlight w:val="yellow"/>
-        </w:rPr>
-        <w:t>Changelog.php</w:t>
-      </w:r>
-      <w:proofErr w:type="spellEnd"/>
-      <w:r>
-        <w:rPr>
-          <w:highlight w:val="yellow"/>
-        </w:rPr>
-        <w:t xml:space="preserve"> contains all the versions</w:t>
-      </w:r>
-    </w:p>
-    <w:p>
-      <w:pPr>
-        <w:pStyle w:val="Heading2"/>
-        <w:rPr>
-          <w:rFonts w:ascii="Cambria" w:hAnsi="Cambria"/>
-        </w:rPr>
-      </w:pPr>
-      <w:r>
-        <w:rPr>
-          <w:rFonts w:ascii="Cambria" w:hAnsi="Cambria"/>
-          <w:highlight w:val="green"/>
-        </w:rPr>
-        <w:t>File Inclusion</w:t>
-      </w:r>
-    </w:p>
-    <w:p>
-      <w:pPr>
-        <w:pStyle w:val="ListParagraph"/>
-        <w:numPr>
-          <w:ilvl w:val="0"/>
-          <w:numId w:val="11"/>
-        </w:numPr>
-        <w:rPr>
-          <w:highlight w:val="yellow"/>
-        </w:rPr>
-      </w:pPr>
-      <w:r>
-        <w:rPr>
-          <w:highlight w:val="yellow"/>
-        </w:rPr>
-        <w:t xml:space="preserve">Apparently it the DEBUG </w:t>
-      </w:r>
-      <w:proofErr w:type="spellStart"/>
-      <w:r>
-        <w:rPr>
-          <w:highlight w:val="yellow"/>
+          <w:highlight w:val="green"/>
         </w:rPr>
         <w:t>sttuff</w:t>
       </w:r>
@@ -4493,7 +4518,7 @@
 </file>
 
 <file path=customXml/itemProps1.xml><?xml version="1.0" encoding="utf-8"?>
-<ds:datastoreItem xmlns:ds="http://schemas.openxmlformats.org/officeDocument/2006/customXml" ds:itemID="{0A37B2E5-90AE-45B4-ABC9-C5F77381479A}">
+<ds:datastoreItem xmlns:ds="http://schemas.openxmlformats.org/officeDocument/2006/customXml" ds:itemID="{86823144-D76A-4F8B-B098-D926B550AEA1}">
   <ds:schemaRefs>
     <ds:schemaRef ds:uri="http://schemas.openxmlformats.org/officeDocument/2006/bibliography"/>
   </ds:schemaRefs>

</xml_diff>

<commit_message>
PARAMETER Validation for nearly every URL
</commit_message>
<xml_diff>
--- a/blog/Notes2.docx
+++ b/blog/Notes2.docx
@@ -2127,123 +2127,141 @@
     </w:p>
     <w:p>
       <w:pPr>
-        <w:pStyle w:val="Heading2"/>
-        <w:rPr>
-          <w:rFonts w:ascii="Cambria" w:hAnsi="Cambria"/>
-        </w:rPr>
-      </w:pPr>
-      <w:r>
-        <w:rPr>
-          <w:rFonts w:ascii="Cambria" w:hAnsi="Cambria"/>
-          <w:highlight w:val="cyan"/>
-        </w:rPr>
-        <w:t>Application Logic</w:t>
-      </w:r>
-    </w:p>
-    <w:p>
-      <w:pPr>
         <w:pStyle w:val="ListParagraph"/>
         <w:numPr>
           <w:ilvl w:val="0"/>
           <w:numId w:val="10"/>
         </w:numPr>
         <w:rPr>
-          <w:highlight w:val="yellow"/>
-        </w:rPr>
-      </w:pPr>
-      <w:r>
-        <w:rPr>
-          <w:highlight w:val="yellow"/>
-        </w:rPr>
-        <w:t>You still can access Register page even if you are logged in</w:t>
-      </w:r>
-    </w:p>
-    <w:p>
-      <w:pPr>
-        <w:pStyle w:val="Heading2"/>
-        <w:rPr>
-          <w:rFonts w:ascii="Cambria" w:hAnsi="Cambria"/>
-        </w:rPr>
-      </w:pPr>
-      <w:r>
-        <w:rPr>
-          <w:rFonts w:ascii="Cambria" w:hAnsi="Cambria"/>
-        </w:rPr>
-        <w:t>Out of Date Software</w:t>
-      </w:r>
-    </w:p>
-    <w:p>
-      <w:pPr>
-        <w:pStyle w:val="ListParagraph"/>
-        <w:numPr>
-          <w:ilvl w:val="0"/>
-          <w:numId w:val="7"/>
-        </w:numPr>
-        <w:rPr>
-          <w:highlight w:val="yellow"/>
-        </w:rPr>
-      </w:pPr>
-      <w:r>
-        <w:rPr>
-          <w:highlight w:val="yellow"/>
-        </w:rPr>
-        <w:t>For now we know it is 3.3.0</w:t>
-      </w:r>
-    </w:p>
-    <w:p>
-      <w:pPr>
-        <w:pStyle w:val="ListParagraph"/>
-        <w:numPr>
-          <w:ilvl w:val="0"/>
-          <w:numId w:val="7"/>
-        </w:numPr>
-        <w:rPr>
-          <w:highlight w:val="yellow"/>
-        </w:rPr>
-      </w:pPr>
-      <w:proofErr w:type="spellStart"/>
-      <w:r>
-        <w:rPr>
-          <w:highlight w:val="yellow"/>
-        </w:rPr>
-        <w:t>Changelog.php</w:t>
-      </w:r>
-      <w:proofErr w:type="spellEnd"/>
-      <w:r>
-        <w:rPr>
-          <w:highlight w:val="yellow"/>
-        </w:rPr>
-        <w:t xml:space="preserve"> contains all the versions</w:t>
-      </w:r>
-    </w:p>
-    <w:p>
-      <w:pPr>
-        <w:pStyle w:val="Heading2"/>
-        <w:rPr>
-          <w:rFonts w:ascii="Cambria" w:hAnsi="Cambria"/>
-        </w:rPr>
-      </w:pPr>
-      <w:r>
-        <w:rPr>
-          <w:rFonts w:ascii="Cambria" w:hAnsi="Cambria"/>
-          <w:highlight w:val="green"/>
-        </w:rPr>
-        <w:t>File Inclusion</w:t>
-      </w:r>
-    </w:p>
-    <w:p>
-      <w:pPr>
-        <w:pStyle w:val="ListParagraph"/>
-        <w:numPr>
-          <w:ilvl w:val="0"/>
-          <w:numId w:val="11"/>
-        </w:numPr>
-        <w:rPr>
-          <w:highlight w:val="green"/>
-        </w:rPr>
-      </w:pPr>
+          <w:highlight w:val="green"/>
+        </w:rPr>
+      </w:pPr>
+      <w:r>
+        <w:rPr>
+          <w:highlight w:val="green"/>
+        </w:rPr>
+        <w:t>Category/edit/30000</w:t>
+      </w:r>
       <w:bookmarkStart w:id="0" w:name="_GoBack"/>
       <w:bookmarkEnd w:id="0"/>
+    </w:p>
+    <w:p>
+      <w:pPr>
+        <w:pStyle w:val="Heading2"/>
+        <w:rPr>
+          <w:rFonts w:ascii="Cambria" w:hAnsi="Cambria"/>
+        </w:rPr>
+      </w:pPr>
+      <w:r>
+        <w:rPr>
+          <w:rFonts w:ascii="Cambria" w:hAnsi="Cambria"/>
+          <w:highlight w:val="cyan"/>
+        </w:rPr>
+        <w:t>Application Logic</w:t>
+      </w:r>
+    </w:p>
+    <w:p>
+      <w:pPr>
+        <w:pStyle w:val="ListParagraph"/>
+        <w:numPr>
+          <w:ilvl w:val="0"/>
+          <w:numId w:val="10"/>
+        </w:numPr>
+        <w:rPr>
+          <w:highlight w:val="yellow"/>
+        </w:rPr>
+      </w:pPr>
+      <w:r>
+        <w:rPr>
+          <w:highlight w:val="yellow"/>
+        </w:rPr>
+        <w:t>You still can access Register page even if you are logged in</w:t>
+      </w:r>
+    </w:p>
+    <w:p>
+      <w:pPr>
+        <w:pStyle w:val="Heading2"/>
+        <w:rPr>
+          <w:rFonts w:ascii="Cambria" w:hAnsi="Cambria"/>
+        </w:rPr>
+      </w:pPr>
+      <w:r>
+        <w:rPr>
+          <w:rFonts w:ascii="Cambria" w:hAnsi="Cambria"/>
+        </w:rPr>
+        <w:t>Out of Date Software</w:t>
+      </w:r>
+    </w:p>
+    <w:p>
+      <w:pPr>
+        <w:pStyle w:val="ListParagraph"/>
+        <w:numPr>
+          <w:ilvl w:val="0"/>
+          <w:numId w:val="7"/>
+        </w:numPr>
+        <w:rPr>
+          <w:highlight w:val="yellow"/>
+        </w:rPr>
+      </w:pPr>
+      <w:r>
+        <w:rPr>
+          <w:highlight w:val="yellow"/>
+        </w:rPr>
+        <w:t>For now we know it is 3.3.0</w:t>
+      </w:r>
+    </w:p>
+    <w:p>
+      <w:pPr>
+        <w:pStyle w:val="ListParagraph"/>
+        <w:numPr>
+          <w:ilvl w:val="0"/>
+          <w:numId w:val="7"/>
+        </w:numPr>
+        <w:rPr>
+          <w:highlight w:val="yellow"/>
+        </w:rPr>
+      </w:pPr>
+      <w:proofErr w:type="spellStart"/>
+      <w:r>
+        <w:rPr>
+          <w:highlight w:val="yellow"/>
+        </w:rPr>
+        <w:t>Changelog.php</w:t>
+      </w:r>
+      <w:proofErr w:type="spellEnd"/>
+      <w:r>
+        <w:rPr>
+          <w:highlight w:val="yellow"/>
+        </w:rPr>
+        <w:t xml:space="preserve"> contains all the versions</w:t>
+      </w:r>
+    </w:p>
+    <w:p>
+      <w:pPr>
+        <w:pStyle w:val="Heading2"/>
+        <w:rPr>
+          <w:rFonts w:ascii="Cambria" w:hAnsi="Cambria"/>
+        </w:rPr>
+      </w:pPr>
+      <w:r>
+        <w:rPr>
+          <w:rFonts w:ascii="Cambria" w:hAnsi="Cambria"/>
+          <w:highlight w:val="green"/>
+        </w:rPr>
+        <w:t>File Inclusion</w:t>
+      </w:r>
+    </w:p>
+    <w:p>
+      <w:pPr>
+        <w:pStyle w:val="ListParagraph"/>
+        <w:numPr>
+          <w:ilvl w:val="0"/>
+          <w:numId w:val="11"/>
+        </w:numPr>
+        <w:rPr>
+          <w:highlight w:val="green"/>
+        </w:rPr>
+      </w:pPr>
       <w:r>
         <w:rPr>
           <w:highlight w:val="green"/>
@@ -4518,7 +4536,7 @@
 </file>
 
 <file path=customXml/itemProps1.xml><?xml version="1.0" encoding="utf-8"?>
-<ds:datastoreItem xmlns:ds="http://schemas.openxmlformats.org/officeDocument/2006/customXml" ds:itemID="{86823144-D76A-4F8B-B098-D926B550AEA1}">
+<ds:datastoreItem xmlns:ds="http://schemas.openxmlformats.org/officeDocument/2006/customXml" ds:itemID="{EAFCB1D1-09E6-42B0-85CA-5F0EFDCE459C}">
   <ds:schemaRefs>
     <ds:schemaRef ds:uri="http://schemas.openxmlformats.org/officeDocument/2006/bibliography"/>
   </ds:schemaRefs>

</xml_diff>